<commit_message>
Atualizando documentação com o contexto do negócio
</commit_message>
<xml_diff>
--- a/documentacao/Documentação.docx
+++ b/documentacao/Documentação.docx
@@ -341,6 +341,27 @@
     </w:p>
     <w:p>
       <w:pPr>
+        <w:keepNext/>
+        <w:ind w:firstLine="709"/>
+        <w:rPr>
+          <w:rFonts w:ascii="Arial" w:hAnsi="Arial" w:cs="Arial"/>
+          <w:sz w:val="24"/>
+          <w:szCs w:val="24"/>
+        </w:rPr>
+      </w:pPr>
+      <w:r>
+        <w:rPr>
+          <w:rFonts w:ascii="Arial" w:hAnsi="Arial" w:cs="Arial"/>
+          <w:sz w:val="24"/>
+          <w:szCs w:val="24"/>
+        </w:rPr>
+        <w:t>Neste tópico estão exibidas as consultas que foram solicitadas no desafio.</w:t>
+      </w:r>
+      <w:bookmarkStart w:id="0" w:name="_GoBack"/>
+      <w:bookmarkEnd w:id="0"/>
+    </w:p>
+    <w:p>
+      <w:pPr>
         <w:pStyle w:val="PargrafodaLista"/>
         <w:keepNext/>
         <w:numPr>
@@ -719,25 +740,7 @@
           <w:sz w:val="24"/>
           <w:szCs w:val="24"/>
         </w:rPr>
-        <w:t xml:space="preserve">OIN ITEM_PEDIDO ON </w:t>
-      </w:r>
-      <w:r>
-        <w:rPr>
-          <w:rFonts w:ascii="Arial" w:hAnsi="Arial" w:cs="Arial"/>
-          <w:i/>
-          <w:sz w:val="24"/>
-          <w:szCs w:val="24"/>
-        </w:rPr>
-        <w:t xml:space="preserve">ITEM_PEDIDO.PEDIDO_ESTOQUE_ID = </w:t>
-      </w:r>
-      <w:r>
-        <w:rPr>
-          <w:rFonts w:ascii="Arial" w:hAnsi="Arial" w:cs="Arial"/>
-          <w:i/>
-          <w:sz w:val="24"/>
-          <w:szCs w:val="24"/>
-        </w:rPr>
-        <w:t>PEDIDO_ESTOQUE.ID</w:t>
+        <w:t>OIN ITEM_PEDIDO ON ITEM_PEDIDO.PEDIDO_ESTOQUE_ID = PEDIDO_ESTOQUE.ID</w:t>
       </w:r>
       <w:r>
         <w:rPr>
@@ -938,7 +941,7 @@
           <w:sz w:val="24"/>
           <w:szCs w:val="24"/>
         </w:rPr>
-        <w:t xml:space="preserve">SELECT PE.ID, PE.VALOR_TOTAL AS VALOR_TOTAL_PEDIDO, </w:t>
+        <w:t xml:space="preserve">SELECT PE.ID, </w:t>
       </w:r>
       <w:proofErr w:type="gramStart"/>
       <w:r>
@@ -948,7 +951,7 @@
           <w:sz w:val="24"/>
           <w:szCs w:val="24"/>
         </w:rPr>
-        <w:t>IP.VALOR</w:t>
+        <w:t>PE.VALOR</w:t>
       </w:r>
       <w:proofErr w:type="gramEnd"/>
       <w:r>
@@ -958,7 +961,7 @@
           <w:sz w:val="24"/>
           <w:szCs w:val="24"/>
         </w:rPr>
-        <w:t xml:space="preserve"> AS VALOR_ITEM_SOMADO FROM PEDIDO_ESTOQUE PE</w:t>
+        <w:t>_TOTAL AS VALOR_TOTAL_PEDIDO, IP.VALOR AS VALOR_ITEM_SOMADO FROM PEDIDO_ESTOQUE PE</w:t>
       </w:r>
       <w:r>
         <w:rPr>
@@ -1536,8 +1539,556 @@
           <w:szCs w:val="24"/>
         </w:rPr>
       </w:pPr>
-      <w:bookmarkStart w:id="0" w:name="_GoBack"/>
-      <w:bookmarkEnd w:id="0"/>
+      <w:r>
+        <w:rPr>
+          <w:rFonts w:ascii="Arial" w:hAnsi="Arial" w:cs="Arial"/>
+          <w:sz w:val="24"/>
+          <w:szCs w:val="24"/>
+        </w:rPr>
+        <w:tab/>
+      </w:r>
+    </w:p>
+    <w:p>
+      <w:pPr>
+        <w:keepNext/>
+        <w:spacing w:after="0" w:line="360" w:lineRule="auto"/>
+        <w:rPr>
+          <w:rFonts w:ascii="Arial" w:hAnsi="Arial" w:cs="Arial"/>
+          <w:sz w:val="24"/>
+          <w:szCs w:val="24"/>
+        </w:rPr>
+      </w:pPr>
+      <w:r>
+        <w:rPr>
+          <w:rFonts w:ascii="Arial" w:hAnsi="Arial" w:cs="Arial"/>
+          <w:sz w:val="24"/>
+          <w:szCs w:val="24"/>
+        </w:rPr>
+        <w:tab/>
+        <w:t>Através da imagem, podemos identificar os domínios da aplicação separadamente. Por exemplo, o domínio CLIENTE é representado pelo módulo cliente-resource e assim por diante.</w:t>
+      </w:r>
+    </w:p>
+    <w:p>
+      <w:pPr>
+        <w:keepNext/>
+        <w:spacing w:after="0" w:line="360" w:lineRule="auto"/>
+        <w:rPr>
+          <w:rFonts w:ascii="Arial" w:hAnsi="Arial" w:cs="Arial"/>
+          <w:sz w:val="24"/>
+          <w:szCs w:val="24"/>
+        </w:rPr>
+      </w:pPr>
+    </w:p>
+    <w:p>
+      <w:pPr>
+        <w:keepNext/>
+        <w:spacing w:after="0" w:line="360" w:lineRule="auto"/>
+        <w:rPr>
+          <w:rFonts w:ascii="Arial" w:hAnsi="Arial" w:cs="Arial"/>
+          <w:b/>
+          <w:sz w:val="24"/>
+          <w:szCs w:val="24"/>
+        </w:rPr>
+      </w:pPr>
+      <w:r>
+        <w:rPr>
+          <w:rFonts w:ascii="Arial" w:hAnsi="Arial" w:cs="Arial"/>
+          <w:b/>
+          <w:sz w:val="24"/>
+          <w:szCs w:val="24"/>
+        </w:rPr>
+        <w:t>3. FLUXO DA APLICAÇÃO SEGUINDO O CONTEXTO DO NEGÓCIO</w:t>
+      </w:r>
+    </w:p>
+    <w:p>
+      <w:pPr>
+        <w:keepNext/>
+        <w:spacing w:after="0" w:line="360" w:lineRule="auto"/>
+        <w:ind w:firstLine="709"/>
+        <w:rPr>
+          <w:rFonts w:ascii="Arial" w:hAnsi="Arial" w:cs="Arial"/>
+          <w:sz w:val="24"/>
+          <w:szCs w:val="24"/>
+        </w:rPr>
+      </w:pPr>
+      <w:r>
+        <w:rPr>
+          <w:rFonts w:ascii="Arial" w:hAnsi="Arial" w:cs="Arial"/>
+          <w:sz w:val="24"/>
+          <w:szCs w:val="24"/>
+        </w:rPr>
+        <w:t>Seguindo o contexto do negócio, apresentado na descrição do desafio, as etapas necessárias para a utilização correta da aplicação são:</w:t>
+      </w:r>
+    </w:p>
+    <w:p>
+      <w:pPr>
+        <w:keepNext/>
+        <w:spacing w:after="0" w:line="360" w:lineRule="auto"/>
+        <w:rPr>
+          <w:rFonts w:ascii="Arial" w:hAnsi="Arial" w:cs="Arial"/>
+          <w:sz w:val="24"/>
+          <w:szCs w:val="24"/>
+        </w:rPr>
+      </w:pPr>
+    </w:p>
+    <w:p>
+      <w:pPr>
+        <w:pStyle w:val="PargrafodaLista"/>
+        <w:keepNext/>
+        <w:numPr>
+          <w:ilvl w:val="0"/>
+          <w:numId w:val="1"/>
+        </w:numPr>
+        <w:spacing w:after="0" w:line="360" w:lineRule="auto"/>
+        <w:rPr>
+          <w:rFonts w:ascii="Arial" w:hAnsi="Arial" w:cs="Arial"/>
+          <w:sz w:val="24"/>
+          <w:szCs w:val="24"/>
+        </w:rPr>
+      </w:pPr>
+      <w:r>
+        <w:rPr>
+          <w:rFonts w:ascii="Arial" w:hAnsi="Arial" w:cs="Arial"/>
+          <w:sz w:val="24"/>
+          <w:szCs w:val="24"/>
+        </w:rPr>
+        <w:t>Criar uma filial: Através do domínio filial-resource – CREATE;</w:t>
+      </w:r>
+    </w:p>
+    <w:p>
+      <w:pPr>
+        <w:pStyle w:val="PargrafodaLista"/>
+        <w:keepNext/>
+        <w:numPr>
+          <w:ilvl w:val="0"/>
+          <w:numId w:val="1"/>
+        </w:numPr>
+        <w:spacing w:after="0" w:line="360" w:lineRule="auto"/>
+        <w:rPr>
+          <w:rFonts w:ascii="Arial" w:hAnsi="Arial" w:cs="Arial"/>
+          <w:sz w:val="24"/>
+          <w:szCs w:val="24"/>
+        </w:rPr>
+      </w:pPr>
+      <w:r>
+        <w:rPr>
+          <w:rFonts w:ascii="Arial" w:hAnsi="Arial" w:cs="Arial"/>
+          <w:sz w:val="24"/>
+          <w:szCs w:val="24"/>
+        </w:rPr>
+        <w:t>Criar um usuário: Através do domínio usuario-resource – CREATE;</w:t>
+      </w:r>
+    </w:p>
+    <w:p>
+      <w:pPr>
+        <w:pStyle w:val="PargrafodaLista"/>
+        <w:keepNext/>
+        <w:numPr>
+          <w:ilvl w:val="0"/>
+          <w:numId w:val="1"/>
+        </w:numPr>
+        <w:spacing w:after="0" w:line="360" w:lineRule="auto"/>
+        <w:rPr>
+          <w:rFonts w:ascii="Arial" w:hAnsi="Arial" w:cs="Arial"/>
+          <w:sz w:val="24"/>
+          <w:szCs w:val="24"/>
+        </w:rPr>
+      </w:pPr>
+      <w:r>
+        <w:rPr>
+          <w:rFonts w:ascii="Arial" w:hAnsi="Arial" w:cs="Arial"/>
+          <w:sz w:val="24"/>
+          <w:szCs w:val="24"/>
+        </w:rPr>
+        <w:t>Criar um cliente: Através do domínio cliente-resource – CREATE;</w:t>
+      </w:r>
+    </w:p>
+    <w:p>
+      <w:pPr>
+        <w:pStyle w:val="PargrafodaLista"/>
+        <w:keepNext/>
+        <w:numPr>
+          <w:ilvl w:val="0"/>
+          <w:numId w:val="1"/>
+        </w:numPr>
+        <w:spacing w:after="0" w:line="360" w:lineRule="auto"/>
+        <w:rPr>
+          <w:rFonts w:ascii="Arial" w:hAnsi="Arial" w:cs="Arial"/>
+          <w:sz w:val="24"/>
+          <w:szCs w:val="24"/>
+        </w:rPr>
+      </w:pPr>
+      <w:r>
+        <w:rPr>
+          <w:rFonts w:ascii="Arial" w:hAnsi="Arial" w:cs="Arial"/>
+          <w:sz w:val="24"/>
+          <w:szCs w:val="24"/>
+        </w:rPr>
+        <w:t>Criar uma venda: Através do domínio pedido-estoque-resource – CREATE, informando o cliente*, a filial*, o usuario*, tipo de pedido (</w:t>
+      </w:r>
+      <w:proofErr w:type="spellStart"/>
+      <w:r>
+        <w:rPr>
+          <w:rFonts w:ascii="Arial" w:hAnsi="Arial" w:cs="Arial"/>
+          <w:sz w:val="24"/>
+          <w:szCs w:val="24"/>
+        </w:rPr>
+        <w:t>TpTipoPedido</w:t>
+      </w:r>
+      <w:proofErr w:type="spellEnd"/>
+      <w:r>
+        <w:rPr>
+          <w:rFonts w:ascii="Arial" w:hAnsi="Arial" w:cs="Arial"/>
+          <w:sz w:val="24"/>
+          <w:szCs w:val="24"/>
+        </w:rPr>
+        <w:t xml:space="preserve">) como “SAIDA”. Não é necessário informar os itens, nem o valor total ou mesmo a quantidade, tendo em vista que conforme serão adicionados os itens posteriormente, esses valores vão sendo atualizados conforme solicitado na descrição do desafio. OBS*: Para </w:t>
+      </w:r>
+      <w:r>
+        <w:rPr>
+          <w:rFonts w:ascii="Arial" w:hAnsi="Arial" w:cs="Arial"/>
+          <w:sz w:val="24"/>
+          <w:szCs w:val="24"/>
+        </w:rPr>
+        <w:lastRenderedPageBreak/>
+        <w:t>informar os campos cliente, filial e usuário basta informar o ID de cada um deles;</w:t>
+      </w:r>
+    </w:p>
+    <w:p>
+      <w:pPr>
+        <w:pStyle w:val="PargrafodaLista"/>
+        <w:keepNext/>
+        <w:numPr>
+          <w:ilvl w:val="0"/>
+          <w:numId w:val="1"/>
+        </w:numPr>
+        <w:spacing w:after="0" w:line="360" w:lineRule="auto"/>
+        <w:rPr>
+          <w:rFonts w:ascii="Arial" w:hAnsi="Arial" w:cs="Arial"/>
+          <w:sz w:val="24"/>
+          <w:szCs w:val="24"/>
+        </w:rPr>
+      </w:pPr>
+      <w:r>
+        <w:rPr>
+          <w:rFonts w:ascii="Arial" w:hAnsi="Arial" w:cs="Arial"/>
+          <w:sz w:val="24"/>
+          <w:szCs w:val="24"/>
+        </w:rPr>
+        <w:t>Criar um Produto: Através do domínio produto-resource – CREATE;</w:t>
+      </w:r>
+    </w:p>
+    <w:p>
+      <w:pPr>
+        <w:pStyle w:val="PargrafodaLista"/>
+        <w:keepNext/>
+        <w:numPr>
+          <w:ilvl w:val="0"/>
+          <w:numId w:val="1"/>
+        </w:numPr>
+        <w:spacing w:after="0" w:line="360" w:lineRule="auto"/>
+        <w:rPr>
+          <w:rFonts w:ascii="Arial" w:hAnsi="Arial" w:cs="Arial"/>
+          <w:sz w:val="24"/>
+          <w:szCs w:val="24"/>
+        </w:rPr>
+      </w:pPr>
+      <w:r>
+        <w:rPr>
+          <w:rFonts w:ascii="Arial" w:hAnsi="Arial" w:cs="Arial"/>
+          <w:sz w:val="24"/>
+          <w:szCs w:val="24"/>
+        </w:rPr>
+        <w:t>Criar um Estoque: Através do domínio estoque-resource – CREATE. No caso de venda de produtos, é necessário informar a quantidade em estoque antes de adicionar os Itens ao Pedido de VENDA. Caso seja um pedido do tipo ENTRADA, um estoque não é necessário, pois ao processar o pedido o estoque será criado com a quantidade informada no pedido;</w:t>
+      </w:r>
+    </w:p>
+    <w:p>
+      <w:pPr>
+        <w:pStyle w:val="PargrafodaLista"/>
+        <w:keepNext/>
+        <w:numPr>
+          <w:ilvl w:val="0"/>
+          <w:numId w:val="1"/>
+        </w:numPr>
+        <w:spacing w:after="0" w:line="360" w:lineRule="auto"/>
+        <w:rPr>
+          <w:rFonts w:ascii="Arial" w:hAnsi="Arial" w:cs="Arial"/>
+          <w:sz w:val="24"/>
+          <w:szCs w:val="24"/>
+        </w:rPr>
+      </w:pPr>
+      <w:r>
+        <w:rPr>
+          <w:rFonts w:ascii="Arial" w:hAnsi="Arial" w:cs="Arial"/>
+          <w:sz w:val="24"/>
+          <w:szCs w:val="24"/>
+        </w:rPr>
+        <w:t xml:space="preserve">Adicionar Item a um pedido: </w:t>
+      </w:r>
+      <w:r>
+        <w:rPr>
+          <w:rFonts w:ascii="Arial" w:hAnsi="Arial" w:cs="Arial"/>
+          <w:sz w:val="24"/>
+          <w:szCs w:val="24"/>
+        </w:rPr>
+        <w:t xml:space="preserve">Através do domínio pedido-estoque-resource – ADD ITEM, informando um </w:t>
+      </w:r>
+      <w:proofErr w:type="spellStart"/>
+      <w:r>
+        <w:rPr>
+          <w:rFonts w:ascii="Arial" w:hAnsi="Arial" w:cs="Arial"/>
+          <w:sz w:val="24"/>
+          <w:szCs w:val="24"/>
+        </w:rPr>
+        <w:t>ItemPedido</w:t>
+      </w:r>
+      <w:proofErr w:type="spellEnd"/>
+      <w:r>
+        <w:rPr>
+          <w:rFonts w:ascii="Arial" w:hAnsi="Arial" w:cs="Arial"/>
+          <w:sz w:val="24"/>
+          <w:szCs w:val="24"/>
+        </w:rPr>
+        <w:t xml:space="preserve"> (previamente cadastrado ou não). Para isso, também é necessário informar a quantidade de itens e o valor unitário, para que seja calculado o valor total do </w:t>
+      </w:r>
+      <w:proofErr w:type="spellStart"/>
+      <w:r>
+        <w:rPr>
+          <w:rFonts w:ascii="Arial" w:hAnsi="Arial" w:cs="Arial"/>
+          <w:sz w:val="24"/>
+          <w:szCs w:val="24"/>
+        </w:rPr>
+        <w:t>ItemPedido</w:t>
+      </w:r>
+      <w:proofErr w:type="spellEnd"/>
+      <w:r>
+        <w:rPr>
+          <w:rFonts w:ascii="Arial" w:hAnsi="Arial" w:cs="Arial"/>
+          <w:sz w:val="24"/>
+          <w:szCs w:val="24"/>
+        </w:rPr>
+        <w:t xml:space="preserve"> e atualizado o valor do </w:t>
+      </w:r>
+      <w:proofErr w:type="spellStart"/>
+      <w:r>
+        <w:rPr>
+          <w:rFonts w:ascii="Arial" w:hAnsi="Arial" w:cs="Arial"/>
+          <w:sz w:val="24"/>
+          <w:szCs w:val="24"/>
+        </w:rPr>
+        <w:t>PedidoEstoque</w:t>
+      </w:r>
+      <w:proofErr w:type="spellEnd"/>
+      <w:r>
+        <w:rPr>
+          <w:rFonts w:ascii="Arial" w:hAnsi="Arial" w:cs="Arial"/>
+          <w:sz w:val="24"/>
+          <w:szCs w:val="24"/>
+        </w:rPr>
+        <w:t>, bem como a quantidade de itens do pedido. OBS: A quantidade mínima de produtos é 1, e a máxima, no caso de VENDA, é o valor em estoque do produto para aquela filial;</w:t>
+      </w:r>
+    </w:p>
+    <w:p>
+      <w:pPr>
+        <w:pStyle w:val="PargrafodaLista"/>
+        <w:keepNext/>
+        <w:numPr>
+          <w:ilvl w:val="0"/>
+          <w:numId w:val="1"/>
+        </w:numPr>
+        <w:spacing w:after="0" w:line="360" w:lineRule="auto"/>
+        <w:rPr>
+          <w:rFonts w:ascii="Arial" w:hAnsi="Arial" w:cs="Arial"/>
+          <w:sz w:val="24"/>
+          <w:szCs w:val="24"/>
+        </w:rPr>
+      </w:pPr>
+      <w:r>
+        <w:rPr>
+          <w:rFonts w:ascii="Arial" w:hAnsi="Arial" w:cs="Arial"/>
+          <w:sz w:val="24"/>
+          <w:szCs w:val="24"/>
+        </w:rPr>
+        <w:t xml:space="preserve">Processar um Pedido: Através do domínio pedido-estoque-resource – PROCESSAR, informando o ID do </w:t>
+      </w:r>
+      <w:proofErr w:type="spellStart"/>
+      <w:r>
+        <w:rPr>
+          <w:rFonts w:ascii="Arial" w:hAnsi="Arial" w:cs="Arial"/>
+          <w:sz w:val="24"/>
+          <w:szCs w:val="24"/>
+        </w:rPr>
+        <w:t>PedidoEstoque</w:t>
+      </w:r>
+      <w:proofErr w:type="spellEnd"/>
+      <w:r>
+        <w:rPr>
+          <w:rFonts w:ascii="Arial" w:hAnsi="Arial" w:cs="Arial"/>
+          <w:sz w:val="24"/>
+          <w:szCs w:val="24"/>
+        </w:rPr>
+        <w:t xml:space="preserve"> e a forma de pagamento no formato de enum (“A_VISTA”, “BOLETO” ou “CARTAO”). Feito isso, as quantidades do estoque serão atualizadas, bem como os status dos itens do pedido, que de “ATIVO” serão agora “PROCESSADOS”;</w:t>
+      </w:r>
+    </w:p>
+    <w:p>
+      <w:pPr>
+        <w:keepNext/>
+        <w:spacing w:after="0" w:line="360" w:lineRule="auto"/>
+        <w:rPr>
+          <w:rFonts w:ascii="Arial" w:hAnsi="Arial" w:cs="Arial"/>
+          <w:sz w:val="24"/>
+          <w:szCs w:val="24"/>
+        </w:rPr>
+      </w:pPr>
+    </w:p>
+    <w:p>
+      <w:pPr>
+        <w:keepNext/>
+        <w:spacing w:after="0" w:line="360" w:lineRule="auto"/>
+        <w:ind w:firstLine="709"/>
+        <w:rPr>
+          <w:rFonts w:ascii="Arial" w:hAnsi="Arial" w:cs="Arial"/>
+          <w:sz w:val="24"/>
+          <w:szCs w:val="24"/>
+        </w:rPr>
+      </w:pPr>
+      <w:r>
+        <w:rPr>
+          <w:rFonts w:ascii="Arial" w:hAnsi="Arial" w:cs="Arial"/>
+          <w:sz w:val="24"/>
+          <w:szCs w:val="24"/>
+        </w:rPr>
+        <w:t>Também estão disponíveis as opções:</w:t>
+      </w:r>
+    </w:p>
+    <w:p>
+      <w:pPr>
+        <w:pStyle w:val="PargrafodaLista"/>
+        <w:keepNext/>
+        <w:numPr>
+          <w:ilvl w:val="0"/>
+          <w:numId w:val="3"/>
+        </w:numPr>
+        <w:spacing w:after="0" w:line="360" w:lineRule="auto"/>
+        <w:rPr>
+          <w:rFonts w:ascii="Arial" w:hAnsi="Arial" w:cs="Arial"/>
+          <w:sz w:val="24"/>
+          <w:szCs w:val="24"/>
+        </w:rPr>
+      </w:pPr>
+      <w:r>
+        <w:rPr>
+          <w:rFonts w:ascii="Arial" w:hAnsi="Arial" w:cs="Arial"/>
+          <w:sz w:val="24"/>
+          <w:szCs w:val="24"/>
+        </w:rPr>
+        <w:t xml:space="preserve">Remover </w:t>
+      </w:r>
+      <w:proofErr w:type="spellStart"/>
+      <w:r>
+        <w:rPr>
+          <w:rFonts w:ascii="Arial" w:hAnsi="Arial" w:cs="Arial"/>
+          <w:sz w:val="24"/>
+          <w:szCs w:val="24"/>
+        </w:rPr>
+        <w:t>ItemPedido</w:t>
+      </w:r>
+      <w:proofErr w:type="spellEnd"/>
+      <w:r>
+        <w:rPr>
+          <w:rFonts w:ascii="Arial" w:hAnsi="Arial" w:cs="Arial"/>
+          <w:sz w:val="24"/>
+          <w:szCs w:val="24"/>
+        </w:rPr>
+        <w:t xml:space="preserve">: Através do domínio pedido-estoque-resource – REMOVER ITEM, informando o ID do </w:t>
+      </w:r>
+      <w:proofErr w:type="spellStart"/>
+      <w:r>
+        <w:rPr>
+          <w:rFonts w:ascii="Arial" w:hAnsi="Arial" w:cs="Arial"/>
+          <w:sz w:val="24"/>
+          <w:szCs w:val="24"/>
+        </w:rPr>
+        <w:t>ItemPedido</w:t>
+      </w:r>
+      <w:proofErr w:type="spellEnd"/>
+      <w:r>
+        <w:rPr>
+          <w:rFonts w:ascii="Arial" w:hAnsi="Arial" w:cs="Arial"/>
+          <w:sz w:val="24"/>
+          <w:szCs w:val="24"/>
+        </w:rPr>
+        <w:t xml:space="preserve">. Neste caso, o status do </w:t>
+      </w:r>
+      <w:proofErr w:type="spellStart"/>
+      <w:r>
+        <w:rPr>
+          <w:rFonts w:ascii="Arial" w:hAnsi="Arial" w:cs="Arial"/>
+          <w:sz w:val="24"/>
+          <w:szCs w:val="24"/>
+        </w:rPr>
+        <w:t>ItemPedido</w:t>
+      </w:r>
+      <w:proofErr w:type="spellEnd"/>
+      <w:r>
+        <w:rPr>
+          <w:rFonts w:ascii="Arial" w:hAnsi="Arial" w:cs="Arial"/>
+          <w:sz w:val="24"/>
+          <w:szCs w:val="24"/>
+        </w:rPr>
+        <w:t xml:space="preserve"> será atualizado para CANCELADO, os valores totais do pedido e quantidade serão atualizados e não levarão em conta os itens com esse status. Ao processar este </w:t>
+      </w:r>
+      <w:proofErr w:type="spellStart"/>
+      <w:r>
+        <w:rPr>
+          <w:rFonts w:ascii="Arial" w:hAnsi="Arial" w:cs="Arial"/>
+          <w:sz w:val="24"/>
+          <w:szCs w:val="24"/>
+        </w:rPr>
+        <w:t>PedidoEstoque</w:t>
+      </w:r>
+      <w:proofErr w:type="spellEnd"/>
+      <w:r>
+        <w:rPr>
+          <w:rFonts w:ascii="Arial" w:hAnsi="Arial" w:cs="Arial"/>
+          <w:sz w:val="24"/>
+          <w:szCs w:val="24"/>
+        </w:rPr>
+        <w:t>, os estoques também não serão influenciados por estes;</w:t>
+      </w:r>
+    </w:p>
+    <w:p>
+      <w:pPr>
+        <w:pStyle w:val="PargrafodaLista"/>
+        <w:keepNext/>
+        <w:numPr>
+          <w:ilvl w:val="0"/>
+          <w:numId w:val="3"/>
+        </w:numPr>
+        <w:spacing w:after="0" w:line="360" w:lineRule="auto"/>
+        <w:rPr>
+          <w:rFonts w:ascii="Arial" w:hAnsi="Arial" w:cs="Arial"/>
+          <w:sz w:val="24"/>
+          <w:szCs w:val="24"/>
+        </w:rPr>
+      </w:pPr>
+      <w:r>
+        <w:rPr>
+          <w:rFonts w:ascii="Arial" w:hAnsi="Arial" w:cs="Arial"/>
+          <w:sz w:val="24"/>
+          <w:szCs w:val="24"/>
+        </w:rPr>
+        <w:t xml:space="preserve">Diversas outras funcionalidades: Outras funcionalidades também foram criadas na API como atualizar recursos, listar, listar de forma paginada, </w:t>
+      </w:r>
+      <w:r>
+        <w:rPr>
+          <w:rFonts w:ascii="Arial" w:hAnsi="Arial" w:cs="Arial"/>
+          <w:sz w:val="24"/>
+          <w:szCs w:val="24"/>
+        </w:rPr>
+        <w:lastRenderedPageBreak/>
+        <w:t>dentre outras funções. Estas não estão definidas no escopo do desafio, mas foram adicionadas para atender as necessidades em possíveis cenários.</w:t>
+      </w:r>
     </w:p>
     <w:sectPr>
       <w:pgSz w:w="11906" w:h="16838"/>
@@ -1552,16 +2103,16 @@
 <file path=word/numbering.xml><?xml version="1.0" encoding="utf-8"?>
 <w:numbering xmlns:wpc="http://schemas.microsoft.com/office/word/2010/wordprocessingCanvas" xmlns:cx="http://schemas.microsoft.com/office/drawing/2014/chartex" xmlns:mc="http://schemas.openxmlformats.org/markup-compatibility/2006" xmlns:o="urn:schemas-microsoft-com:office:office" xmlns:r="http://schemas.openxmlformats.org/officeDocument/2006/relationships" xmlns:m="http://schemas.openxmlformats.org/officeDocument/2006/math" xmlns:v="urn:schemas-microsoft-com:vml" xmlns:wp14="http://schemas.microsoft.com/office/word/2010/wordprocessingDrawing" xmlns:wp="http://schemas.openxmlformats.org/drawingml/2006/wordprocessingDrawing" xmlns:w10="urn:schemas-microsoft-com:office:word" xmlns:w="http://schemas.openxmlformats.org/wordprocessingml/2006/main" xmlns:w14="http://schemas.microsoft.com/office/word/2010/wordml" xmlns:w15="http://schemas.microsoft.com/office/word/2012/wordml" xmlns:w16se="http://schemas.microsoft.com/office/word/2015/wordml/symex" xmlns:wpg="http://schemas.microsoft.com/office/word/2010/wordprocessingGroup" xmlns:wpi="http://schemas.microsoft.com/office/word/2010/wordprocessingInk" xmlns:wne="http://schemas.microsoft.com/office/word/2006/wordml" xmlns:wps="http://schemas.microsoft.com/office/word/2010/wordprocessingShape" mc:Ignorable="w14 w15 w16se wp14">
   <w:abstractNum w:abstractNumId="0" w15:restartNumberingAfterBreak="0">
-    <w:nsid w:val="1DF90791"/>
+    <w:nsid w:val="0450221D"/>
     <w:multiLevelType w:val="hybridMultilevel"/>
-    <w:tmpl w:val="E5103174"/>
+    <w:tmpl w:val="DF488B6C"/>
     <w:lvl w:ilvl="0" w:tplc="04160001">
       <w:start w:val="1"/>
       <w:numFmt w:val="bullet"/>
       <w:lvlText w:val=""/>
       <w:lvlJc w:val="left"/>
       <w:pPr>
-        <w:ind w:left="720" w:hanging="360"/>
+        <w:ind w:left="1429" w:hanging="360"/>
       </w:pPr>
       <w:rPr>
         <w:rFonts w:ascii="Symbol" w:hAnsi="Symbol" w:hint="default"/>
@@ -1573,7 +2124,7 @@
       <w:lvlText w:val="o"/>
       <w:lvlJc w:val="left"/>
       <w:pPr>
-        <w:ind w:left="1440" w:hanging="360"/>
+        <w:ind w:left="2149" w:hanging="360"/>
       </w:pPr>
       <w:rPr>
         <w:rFonts w:ascii="Courier New" w:hAnsi="Courier New" w:cs="Courier New" w:hint="default"/>
@@ -1585,7 +2136,7 @@
       <w:lvlText w:val=""/>
       <w:lvlJc w:val="left"/>
       <w:pPr>
-        <w:ind w:left="2160" w:hanging="360"/>
+        <w:ind w:left="2869" w:hanging="360"/>
       </w:pPr>
       <w:rPr>
         <w:rFonts w:ascii="Wingdings" w:hAnsi="Wingdings" w:hint="default"/>
@@ -1597,7 +2148,7 @@
       <w:lvlText w:val=""/>
       <w:lvlJc w:val="left"/>
       <w:pPr>
-        <w:ind w:left="2880" w:hanging="360"/>
+        <w:ind w:left="3589" w:hanging="360"/>
       </w:pPr>
       <w:rPr>
         <w:rFonts w:ascii="Symbol" w:hAnsi="Symbol" w:hint="default"/>
@@ -1609,7 +2160,7 @@
       <w:lvlText w:val="o"/>
       <w:lvlJc w:val="left"/>
       <w:pPr>
-        <w:ind w:left="3600" w:hanging="360"/>
+        <w:ind w:left="4309" w:hanging="360"/>
       </w:pPr>
       <w:rPr>
         <w:rFonts w:ascii="Courier New" w:hAnsi="Courier New" w:cs="Courier New" w:hint="default"/>
@@ -1621,7 +2172,7 @@
       <w:lvlText w:val=""/>
       <w:lvlJc w:val="left"/>
       <w:pPr>
-        <w:ind w:left="4320" w:hanging="360"/>
+        <w:ind w:left="5029" w:hanging="360"/>
       </w:pPr>
       <w:rPr>
         <w:rFonts w:ascii="Wingdings" w:hAnsi="Wingdings" w:hint="default"/>
@@ -1633,7 +2184,7 @@
       <w:lvlText w:val=""/>
       <w:lvlJc w:val="left"/>
       <w:pPr>
-        <w:ind w:left="5040" w:hanging="360"/>
+        <w:ind w:left="5749" w:hanging="360"/>
       </w:pPr>
       <w:rPr>
         <w:rFonts w:ascii="Symbol" w:hAnsi="Symbol" w:hint="default"/>
@@ -1645,7 +2196,7 @@
       <w:lvlText w:val="o"/>
       <w:lvlJc w:val="left"/>
       <w:pPr>
-        <w:ind w:left="5760" w:hanging="360"/>
+        <w:ind w:left="6469" w:hanging="360"/>
       </w:pPr>
       <w:rPr>
         <w:rFonts w:ascii="Courier New" w:hAnsi="Courier New" w:cs="Courier New" w:hint="default"/>
@@ -1657,6 +2208,232 @@
       <w:lvlText w:val=""/>
       <w:lvlJc w:val="left"/>
       <w:pPr>
+        <w:ind w:left="7189" w:hanging="360"/>
+      </w:pPr>
+      <w:rPr>
+        <w:rFonts w:ascii="Wingdings" w:hAnsi="Wingdings" w:hint="default"/>
+      </w:rPr>
+    </w:lvl>
+  </w:abstractNum>
+  <w:abstractNum w:abstractNumId="1" w15:restartNumberingAfterBreak="0">
+    <w:nsid w:val="1DF90791"/>
+    <w:multiLevelType w:val="hybridMultilevel"/>
+    <w:tmpl w:val="196A5A80"/>
+    <w:lvl w:ilvl="0" w:tplc="04160001">
+      <w:start w:val="1"/>
+      <w:numFmt w:val="bullet"/>
+      <w:lvlText w:val=""/>
+      <w:lvlJc w:val="left"/>
+      <w:pPr>
+        <w:ind w:left="720" w:hanging="360"/>
+      </w:pPr>
+      <w:rPr>
+        <w:rFonts w:ascii="Symbol" w:hAnsi="Symbol" w:hint="default"/>
+      </w:rPr>
+    </w:lvl>
+    <w:lvl w:ilvl="1" w:tplc="04160003" w:tentative="1">
+      <w:start w:val="1"/>
+      <w:numFmt w:val="bullet"/>
+      <w:lvlText w:val="o"/>
+      <w:lvlJc w:val="left"/>
+      <w:pPr>
+        <w:ind w:left="1440" w:hanging="360"/>
+      </w:pPr>
+      <w:rPr>
+        <w:rFonts w:ascii="Courier New" w:hAnsi="Courier New" w:cs="Courier New" w:hint="default"/>
+      </w:rPr>
+    </w:lvl>
+    <w:lvl w:ilvl="2" w:tplc="04160005" w:tentative="1">
+      <w:start w:val="1"/>
+      <w:numFmt w:val="bullet"/>
+      <w:lvlText w:val=""/>
+      <w:lvlJc w:val="left"/>
+      <w:pPr>
+        <w:ind w:left="2160" w:hanging="360"/>
+      </w:pPr>
+      <w:rPr>
+        <w:rFonts w:ascii="Wingdings" w:hAnsi="Wingdings" w:hint="default"/>
+      </w:rPr>
+    </w:lvl>
+    <w:lvl w:ilvl="3" w:tplc="04160001" w:tentative="1">
+      <w:start w:val="1"/>
+      <w:numFmt w:val="bullet"/>
+      <w:lvlText w:val=""/>
+      <w:lvlJc w:val="left"/>
+      <w:pPr>
+        <w:ind w:left="2880" w:hanging="360"/>
+      </w:pPr>
+      <w:rPr>
+        <w:rFonts w:ascii="Symbol" w:hAnsi="Symbol" w:hint="default"/>
+      </w:rPr>
+    </w:lvl>
+    <w:lvl w:ilvl="4" w:tplc="04160003" w:tentative="1">
+      <w:start w:val="1"/>
+      <w:numFmt w:val="bullet"/>
+      <w:lvlText w:val="o"/>
+      <w:lvlJc w:val="left"/>
+      <w:pPr>
+        <w:ind w:left="3600" w:hanging="360"/>
+      </w:pPr>
+      <w:rPr>
+        <w:rFonts w:ascii="Courier New" w:hAnsi="Courier New" w:cs="Courier New" w:hint="default"/>
+      </w:rPr>
+    </w:lvl>
+    <w:lvl w:ilvl="5" w:tplc="04160005" w:tentative="1">
+      <w:start w:val="1"/>
+      <w:numFmt w:val="bullet"/>
+      <w:lvlText w:val=""/>
+      <w:lvlJc w:val="left"/>
+      <w:pPr>
+        <w:ind w:left="4320" w:hanging="360"/>
+      </w:pPr>
+      <w:rPr>
+        <w:rFonts w:ascii="Wingdings" w:hAnsi="Wingdings" w:hint="default"/>
+      </w:rPr>
+    </w:lvl>
+    <w:lvl w:ilvl="6" w:tplc="04160001" w:tentative="1">
+      <w:start w:val="1"/>
+      <w:numFmt w:val="bullet"/>
+      <w:lvlText w:val=""/>
+      <w:lvlJc w:val="left"/>
+      <w:pPr>
+        <w:ind w:left="5040" w:hanging="360"/>
+      </w:pPr>
+      <w:rPr>
+        <w:rFonts w:ascii="Symbol" w:hAnsi="Symbol" w:hint="default"/>
+      </w:rPr>
+    </w:lvl>
+    <w:lvl w:ilvl="7" w:tplc="04160003" w:tentative="1">
+      <w:start w:val="1"/>
+      <w:numFmt w:val="bullet"/>
+      <w:lvlText w:val="o"/>
+      <w:lvlJc w:val="left"/>
+      <w:pPr>
+        <w:ind w:left="5760" w:hanging="360"/>
+      </w:pPr>
+      <w:rPr>
+        <w:rFonts w:ascii="Courier New" w:hAnsi="Courier New" w:cs="Courier New" w:hint="default"/>
+      </w:rPr>
+    </w:lvl>
+    <w:lvl w:ilvl="8" w:tplc="04160005" w:tentative="1">
+      <w:start w:val="1"/>
+      <w:numFmt w:val="bullet"/>
+      <w:lvlText w:val=""/>
+      <w:lvlJc w:val="left"/>
+      <w:pPr>
+        <w:ind w:left="6480" w:hanging="360"/>
+      </w:pPr>
+      <w:rPr>
+        <w:rFonts w:ascii="Wingdings" w:hAnsi="Wingdings" w:hint="default"/>
+      </w:rPr>
+    </w:lvl>
+  </w:abstractNum>
+  <w:abstractNum w:abstractNumId="2" w15:restartNumberingAfterBreak="0">
+    <w:nsid w:val="58A45560"/>
+    <w:multiLevelType w:val="hybridMultilevel"/>
+    <w:tmpl w:val="F19C9D8E"/>
+    <w:lvl w:ilvl="0" w:tplc="04160001">
+      <w:start w:val="1"/>
+      <w:numFmt w:val="bullet"/>
+      <w:lvlText w:val=""/>
+      <w:lvlJc w:val="left"/>
+      <w:pPr>
+        <w:ind w:left="720" w:hanging="360"/>
+      </w:pPr>
+      <w:rPr>
+        <w:rFonts w:ascii="Symbol" w:hAnsi="Symbol" w:hint="default"/>
+      </w:rPr>
+    </w:lvl>
+    <w:lvl w:ilvl="1" w:tplc="04160003" w:tentative="1">
+      <w:start w:val="1"/>
+      <w:numFmt w:val="bullet"/>
+      <w:lvlText w:val="o"/>
+      <w:lvlJc w:val="left"/>
+      <w:pPr>
+        <w:ind w:left="1440" w:hanging="360"/>
+      </w:pPr>
+      <w:rPr>
+        <w:rFonts w:ascii="Courier New" w:hAnsi="Courier New" w:cs="Courier New" w:hint="default"/>
+      </w:rPr>
+    </w:lvl>
+    <w:lvl w:ilvl="2" w:tplc="04160005" w:tentative="1">
+      <w:start w:val="1"/>
+      <w:numFmt w:val="bullet"/>
+      <w:lvlText w:val=""/>
+      <w:lvlJc w:val="left"/>
+      <w:pPr>
+        <w:ind w:left="2160" w:hanging="360"/>
+      </w:pPr>
+      <w:rPr>
+        <w:rFonts w:ascii="Wingdings" w:hAnsi="Wingdings" w:hint="default"/>
+      </w:rPr>
+    </w:lvl>
+    <w:lvl w:ilvl="3" w:tplc="04160001" w:tentative="1">
+      <w:start w:val="1"/>
+      <w:numFmt w:val="bullet"/>
+      <w:lvlText w:val=""/>
+      <w:lvlJc w:val="left"/>
+      <w:pPr>
+        <w:ind w:left="2880" w:hanging="360"/>
+      </w:pPr>
+      <w:rPr>
+        <w:rFonts w:ascii="Symbol" w:hAnsi="Symbol" w:hint="default"/>
+      </w:rPr>
+    </w:lvl>
+    <w:lvl w:ilvl="4" w:tplc="04160003" w:tentative="1">
+      <w:start w:val="1"/>
+      <w:numFmt w:val="bullet"/>
+      <w:lvlText w:val="o"/>
+      <w:lvlJc w:val="left"/>
+      <w:pPr>
+        <w:ind w:left="3600" w:hanging="360"/>
+      </w:pPr>
+      <w:rPr>
+        <w:rFonts w:ascii="Courier New" w:hAnsi="Courier New" w:cs="Courier New" w:hint="default"/>
+      </w:rPr>
+    </w:lvl>
+    <w:lvl w:ilvl="5" w:tplc="04160005" w:tentative="1">
+      <w:start w:val="1"/>
+      <w:numFmt w:val="bullet"/>
+      <w:lvlText w:val=""/>
+      <w:lvlJc w:val="left"/>
+      <w:pPr>
+        <w:ind w:left="4320" w:hanging="360"/>
+      </w:pPr>
+      <w:rPr>
+        <w:rFonts w:ascii="Wingdings" w:hAnsi="Wingdings" w:hint="default"/>
+      </w:rPr>
+    </w:lvl>
+    <w:lvl w:ilvl="6" w:tplc="04160001" w:tentative="1">
+      <w:start w:val="1"/>
+      <w:numFmt w:val="bullet"/>
+      <w:lvlText w:val=""/>
+      <w:lvlJc w:val="left"/>
+      <w:pPr>
+        <w:ind w:left="5040" w:hanging="360"/>
+      </w:pPr>
+      <w:rPr>
+        <w:rFonts w:ascii="Symbol" w:hAnsi="Symbol" w:hint="default"/>
+      </w:rPr>
+    </w:lvl>
+    <w:lvl w:ilvl="7" w:tplc="04160003" w:tentative="1">
+      <w:start w:val="1"/>
+      <w:numFmt w:val="bullet"/>
+      <w:lvlText w:val="o"/>
+      <w:lvlJc w:val="left"/>
+      <w:pPr>
+        <w:ind w:left="5760" w:hanging="360"/>
+      </w:pPr>
+      <w:rPr>
+        <w:rFonts w:ascii="Courier New" w:hAnsi="Courier New" w:cs="Courier New" w:hint="default"/>
+      </w:rPr>
+    </w:lvl>
+    <w:lvl w:ilvl="8" w:tplc="04160005" w:tentative="1">
+      <w:start w:val="1"/>
+      <w:numFmt w:val="bullet"/>
+      <w:lvlText w:val=""/>
+      <w:lvlJc w:val="left"/>
+      <w:pPr>
         <w:ind w:left="6480" w:hanging="360"/>
       </w:pPr>
       <w:rPr>
@@ -1665,7 +2442,13 @@
     </w:lvl>
   </w:abstractNum>
   <w:num w:numId="1">
+    <w:abstractNumId w:val="1"/>
+  </w:num>
+  <w:num w:numId="2">
     <w:abstractNumId w:val="0"/>
+  </w:num>
+  <w:num w:numId="3">
+    <w:abstractNumId w:val="2"/>
   </w:num>
 </w:numbering>
 </file>
@@ -2067,6 +2850,7 @@
   <w:style w:type="character" w:default="1" w:styleId="Fontepargpadro">
     <w:name w:val="Default Paragraph Font"/>
     <w:uiPriority w:val="1"/>
+    <w:semiHidden/>
     <w:unhideWhenUsed/>
   </w:style>
   <w:style w:type="table" w:default="1" w:styleId="Tabelanormal">

</xml_diff>

<commit_message>
Adicionando instrucoes para a execução
</commit_message>
<xml_diff>
--- a/documentacao/Documentação.docx
+++ b/documentacao/Documentação.docx
@@ -357,8 +357,6 @@
         </w:rPr>
         <w:t>Neste tópico estão exibidas as consultas que foram solicitadas no desafio.</w:t>
       </w:r>
-      <w:bookmarkStart w:id="0" w:name="_GoBack"/>
-      <w:bookmarkEnd w:id="0"/>
     </w:p>
     <w:p>
       <w:pPr>
@@ -2090,6 +2088,336 @@
         <w:t>dentre outras funções. Estas não estão definidas no escopo do desafio, mas foram adicionadas para atender as necessidades em possíveis cenários.</w:t>
       </w:r>
     </w:p>
+    <w:p>
+      <w:pPr>
+        <w:keepNext/>
+        <w:spacing w:after="0" w:line="360" w:lineRule="auto"/>
+        <w:rPr>
+          <w:rFonts w:ascii="Arial" w:hAnsi="Arial" w:cs="Arial"/>
+          <w:sz w:val="24"/>
+          <w:szCs w:val="24"/>
+        </w:rPr>
+      </w:pPr>
+    </w:p>
+    <w:p>
+      <w:pPr>
+        <w:keepNext/>
+        <w:spacing w:after="0" w:line="360" w:lineRule="auto"/>
+        <w:rPr>
+          <w:rFonts w:ascii="Arial" w:hAnsi="Arial" w:cs="Arial"/>
+          <w:b/>
+          <w:sz w:val="24"/>
+          <w:szCs w:val="24"/>
+        </w:rPr>
+      </w:pPr>
+      <w:r>
+        <w:rPr>
+          <w:rFonts w:ascii="Arial" w:hAnsi="Arial" w:cs="Arial"/>
+          <w:b/>
+          <w:sz w:val="24"/>
+          <w:szCs w:val="24"/>
+        </w:rPr>
+        <w:t>4. INICIALIZAÇÃO VIA DOCKER</w:t>
+      </w:r>
+    </w:p>
+    <w:p>
+      <w:pPr>
+        <w:keepNext/>
+        <w:spacing w:after="0" w:line="360" w:lineRule="auto"/>
+        <w:ind w:firstLine="709"/>
+        <w:rPr>
+          <w:rFonts w:ascii="Arial" w:hAnsi="Arial" w:cs="Arial"/>
+          <w:sz w:val="24"/>
+          <w:szCs w:val="24"/>
+        </w:rPr>
+      </w:pPr>
+      <w:r>
+        <w:rPr>
+          <w:rFonts w:ascii="Arial" w:hAnsi="Arial" w:cs="Arial"/>
+          <w:sz w:val="24"/>
+          <w:szCs w:val="24"/>
+        </w:rPr>
+        <w:t xml:space="preserve">Foi utilizado o </w:t>
+      </w:r>
+      <w:proofErr w:type="spellStart"/>
+      <w:r>
+        <w:rPr>
+          <w:rFonts w:ascii="Arial" w:hAnsi="Arial" w:cs="Arial"/>
+          <w:sz w:val="24"/>
+          <w:szCs w:val="24"/>
+        </w:rPr>
+        <w:t>Docker</w:t>
+      </w:r>
+      <w:proofErr w:type="spellEnd"/>
+      <w:r>
+        <w:rPr>
+          <w:rFonts w:ascii="Arial" w:hAnsi="Arial" w:cs="Arial"/>
+          <w:sz w:val="24"/>
+          <w:szCs w:val="24"/>
+        </w:rPr>
+        <w:t xml:space="preserve"> para a disponibilização da aplicação. Dessa forma, alguns procedimentos são necessários:</w:t>
+      </w:r>
+    </w:p>
+    <w:p>
+      <w:pPr>
+        <w:pStyle w:val="PargrafodaLista"/>
+        <w:keepNext/>
+        <w:numPr>
+          <w:ilvl w:val="0"/>
+          <w:numId w:val="4"/>
+        </w:numPr>
+        <w:spacing w:after="0" w:line="360" w:lineRule="auto"/>
+        <w:rPr>
+          <w:rFonts w:ascii="Arial" w:hAnsi="Arial" w:cs="Arial"/>
+          <w:sz w:val="24"/>
+          <w:szCs w:val="24"/>
+        </w:rPr>
+      </w:pPr>
+      <w:r>
+        <w:rPr>
+          <w:rFonts w:ascii="Arial" w:hAnsi="Arial" w:cs="Arial"/>
+          <w:sz w:val="24"/>
+          <w:szCs w:val="24"/>
+        </w:rPr>
+        <w:t>Gerar o .</w:t>
+      </w:r>
+      <w:proofErr w:type="spellStart"/>
+      <w:r>
+        <w:rPr>
+          <w:rFonts w:ascii="Arial" w:hAnsi="Arial" w:cs="Arial"/>
+          <w:sz w:val="24"/>
+          <w:szCs w:val="24"/>
+        </w:rPr>
+        <w:t>jar</w:t>
+      </w:r>
+      <w:proofErr w:type="spellEnd"/>
+      <w:r>
+        <w:rPr>
+          <w:rFonts w:ascii="Arial" w:hAnsi="Arial" w:cs="Arial"/>
+          <w:sz w:val="24"/>
+          <w:szCs w:val="24"/>
+        </w:rPr>
+        <w:t xml:space="preserve"> da aplicação: No diretório “implementação/teste-</w:t>
+      </w:r>
+      <w:proofErr w:type="spellStart"/>
+      <w:r>
+        <w:rPr>
+          <w:rFonts w:ascii="Arial" w:hAnsi="Arial" w:cs="Arial"/>
+          <w:sz w:val="24"/>
+          <w:szCs w:val="24"/>
+        </w:rPr>
+        <w:t>ithappens</w:t>
+      </w:r>
+      <w:proofErr w:type="spellEnd"/>
+      <w:r>
+        <w:rPr>
+          <w:rFonts w:ascii="Arial" w:hAnsi="Arial" w:cs="Arial"/>
+          <w:sz w:val="24"/>
+          <w:szCs w:val="24"/>
+        </w:rPr>
+        <w:t>” executar o comando “</w:t>
+      </w:r>
+      <w:proofErr w:type="spellStart"/>
+      <w:r>
+        <w:rPr>
+          <w:rFonts w:ascii="Arial" w:hAnsi="Arial" w:cs="Arial"/>
+          <w:sz w:val="24"/>
+          <w:szCs w:val="24"/>
+        </w:rPr>
+        <w:t>mvn</w:t>
+      </w:r>
+      <w:proofErr w:type="spellEnd"/>
+      <w:r>
+        <w:rPr>
+          <w:rFonts w:ascii="Arial" w:hAnsi="Arial" w:cs="Arial"/>
+          <w:sz w:val="24"/>
+          <w:szCs w:val="24"/>
+        </w:rPr>
+        <w:t xml:space="preserve"> </w:t>
+      </w:r>
+      <w:proofErr w:type="spellStart"/>
+      <w:r>
+        <w:rPr>
+          <w:rFonts w:ascii="Arial" w:hAnsi="Arial" w:cs="Arial"/>
+          <w:sz w:val="24"/>
+          <w:szCs w:val="24"/>
+        </w:rPr>
+        <w:t>package</w:t>
+      </w:r>
+      <w:proofErr w:type="spellEnd"/>
+      <w:r>
+        <w:rPr>
+          <w:rFonts w:ascii="Arial" w:hAnsi="Arial" w:cs="Arial"/>
+          <w:sz w:val="24"/>
+          <w:szCs w:val="24"/>
+        </w:rPr>
+        <w:t xml:space="preserve"> –</w:t>
+      </w:r>
+      <w:proofErr w:type="spellStart"/>
+      <w:r>
+        <w:rPr>
+          <w:rFonts w:ascii="Arial" w:hAnsi="Arial" w:cs="Arial"/>
+          <w:sz w:val="24"/>
+          <w:szCs w:val="24"/>
+        </w:rPr>
+        <w:t>DskipTests</w:t>
+      </w:r>
+      <w:proofErr w:type="spellEnd"/>
+      <w:r>
+        <w:rPr>
+          <w:rFonts w:ascii="Arial" w:hAnsi="Arial" w:cs="Arial"/>
+          <w:sz w:val="24"/>
+          <w:szCs w:val="24"/>
+        </w:rPr>
+        <w:t>”. OBS: Durante o envio do teste para o GitHub foi efetuado o build para a disponibilização do arquivo .</w:t>
+      </w:r>
+      <w:proofErr w:type="spellStart"/>
+      <w:r>
+        <w:rPr>
+          <w:rFonts w:ascii="Arial" w:hAnsi="Arial" w:cs="Arial"/>
+          <w:sz w:val="24"/>
+          <w:szCs w:val="24"/>
+        </w:rPr>
+        <w:t>jar</w:t>
+      </w:r>
+      <w:proofErr w:type="spellEnd"/>
+      <w:r>
+        <w:rPr>
+          <w:rFonts w:ascii="Arial" w:hAnsi="Arial" w:cs="Arial"/>
+          <w:sz w:val="24"/>
+          <w:szCs w:val="24"/>
+        </w:rPr>
+        <w:t xml:space="preserve"> para que este processo não seja necessário;</w:t>
+      </w:r>
+    </w:p>
+    <w:p>
+      <w:pPr>
+        <w:pStyle w:val="PargrafodaLista"/>
+        <w:keepNext/>
+        <w:numPr>
+          <w:ilvl w:val="0"/>
+          <w:numId w:val="4"/>
+        </w:numPr>
+        <w:spacing w:after="0" w:line="360" w:lineRule="auto"/>
+        <w:rPr>
+          <w:rFonts w:ascii="Arial" w:hAnsi="Arial" w:cs="Arial"/>
+          <w:sz w:val="24"/>
+          <w:szCs w:val="24"/>
+        </w:rPr>
+      </w:pPr>
+      <w:r>
+        <w:rPr>
+          <w:rFonts w:ascii="Arial" w:hAnsi="Arial" w:cs="Arial"/>
+          <w:sz w:val="24"/>
+          <w:szCs w:val="24"/>
+        </w:rPr>
+        <w:t xml:space="preserve">Iniciar o container: no diretório “implementação” existe um arquivo </w:t>
+      </w:r>
+      <w:proofErr w:type="spellStart"/>
+      <w:r>
+        <w:rPr>
+          <w:rFonts w:ascii="Arial" w:hAnsi="Arial" w:cs="Arial"/>
+          <w:sz w:val="24"/>
+          <w:szCs w:val="24"/>
+        </w:rPr>
+        <w:t>docker-compose.yml</w:t>
+      </w:r>
+      <w:proofErr w:type="spellEnd"/>
+      <w:r>
+        <w:rPr>
+          <w:rFonts w:ascii="Arial" w:hAnsi="Arial" w:cs="Arial"/>
+          <w:sz w:val="24"/>
+          <w:szCs w:val="24"/>
+        </w:rPr>
+        <w:t>. Através deste arquivo é possível iniciar o container. Para isso, executar o comando “</w:t>
+      </w:r>
+      <w:proofErr w:type="spellStart"/>
+      <w:r>
+        <w:rPr>
+          <w:rFonts w:ascii="Arial" w:hAnsi="Arial" w:cs="Arial"/>
+          <w:sz w:val="24"/>
+          <w:szCs w:val="24"/>
+        </w:rPr>
+        <w:t>docker-compose</w:t>
+      </w:r>
+      <w:proofErr w:type="spellEnd"/>
+      <w:r>
+        <w:rPr>
+          <w:rFonts w:ascii="Arial" w:hAnsi="Arial" w:cs="Arial"/>
+          <w:sz w:val="24"/>
+          <w:szCs w:val="24"/>
+        </w:rPr>
+        <w:t xml:space="preserve"> </w:t>
+      </w:r>
+      <w:proofErr w:type="spellStart"/>
+      <w:r>
+        <w:rPr>
+          <w:rFonts w:ascii="Arial" w:hAnsi="Arial" w:cs="Arial"/>
+          <w:sz w:val="24"/>
+          <w:szCs w:val="24"/>
+        </w:rPr>
+        <w:t>up</w:t>
+      </w:r>
+      <w:proofErr w:type="spellEnd"/>
+      <w:r>
+        <w:rPr>
+          <w:rFonts w:ascii="Arial" w:hAnsi="Arial" w:cs="Arial"/>
+          <w:sz w:val="24"/>
+          <w:szCs w:val="24"/>
+        </w:rPr>
+        <w:t xml:space="preserve"> –build –d”;</w:t>
+      </w:r>
+    </w:p>
+    <w:p>
+      <w:pPr>
+        <w:pStyle w:val="PargrafodaLista"/>
+        <w:keepNext/>
+        <w:spacing w:after="0" w:line="360" w:lineRule="auto"/>
+        <w:rPr>
+          <w:rFonts w:ascii="Arial" w:hAnsi="Arial" w:cs="Arial"/>
+          <w:sz w:val="24"/>
+          <w:szCs w:val="24"/>
+        </w:rPr>
+      </w:pPr>
+    </w:p>
+    <w:p>
+      <w:pPr>
+        <w:keepNext/>
+        <w:spacing w:after="0" w:line="360" w:lineRule="auto"/>
+        <w:ind w:firstLine="709"/>
+        <w:rPr>
+          <w:rFonts w:ascii="Arial" w:hAnsi="Arial" w:cs="Arial"/>
+          <w:sz w:val="24"/>
+          <w:szCs w:val="24"/>
+        </w:rPr>
+      </w:pPr>
+      <w:r>
+        <w:rPr>
+          <w:rFonts w:ascii="Arial" w:hAnsi="Arial" w:cs="Arial"/>
+          <w:sz w:val="24"/>
+          <w:szCs w:val="24"/>
+        </w:rPr>
+        <w:t>Importante ressaltar que p</w:t>
+      </w:r>
+      <w:r>
+        <w:rPr>
+          <w:rFonts w:ascii="Arial" w:hAnsi="Arial" w:cs="Arial"/>
+          <w:sz w:val="24"/>
+          <w:szCs w:val="24"/>
+        </w:rPr>
+        <w:t>ara o desenvolvimento da aplicação, foi utilizado um banco em memória H2</w:t>
+      </w:r>
+      <w:r>
+        <w:rPr>
+          <w:rFonts w:ascii="Arial" w:hAnsi="Arial" w:cs="Arial"/>
+          <w:sz w:val="24"/>
+          <w:szCs w:val="24"/>
+        </w:rPr>
+        <w:t>. Dessa forma, ao finalizar a execução do container, os dados são perdidos.</w:t>
+      </w:r>
+      <w:bookmarkStart w:id="0" w:name="_GoBack"/>
+      <w:bookmarkEnd w:id="0"/>
+    </w:p>
     <w:sectPr>
       <w:pgSz w:w="11906" w:h="16838"/>
       <w:pgMar w:top="1417" w:right="1701" w:bottom="1417" w:left="1701" w:header="708" w:footer="708" w:gutter="0"/>
@@ -2216,9 +2544,9 @@
     </w:lvl>
   </w:abstractNum>
   <w:abstractNum w:abstractNumId="1" w15:restartNumberingAfterBreak="0">
-    <w:nsid w:val="1DF90791"/>
+    <w:nsid w:val="09830E9F"/>
     <w:multiLevelType w:val="hybridMultilevel"/>
-    <w:tmpl w:val="196A5A80"/>
+    <w:tmpl w:val="3D3ED734"/>
     <w:lvl w:ilvl="0" w:tplc="04160001">
       <w:start w:val="1"/>
       <w:numFmt w:val="bullet"/>
@@ -2329,9 +2657,9 @@
     </w:lvl>
   </w:abstractNum>
   <w:abstractNum w:abstractNumId="2" w15:restartNumberingAfterBreak="0">
-    <w:nsid w:val="58A45560"/>
+    <w:nsid w:val="1DF90791"/>
     <w:multiLevelType w:val="hybridMultilevel"/>
-    <w:tmpl w:val="F19C9D8E"/>
+    <w:tmpl w:val="196A5A80"/>
     <w:lvl w:ilvl="0" w:tplc="04160001">
       <w:start w:val="1"/>
       <w:numFmt w:val="bullet"/>
@@ -2441,14 +2769,130 @@
       </w:rPr>
     </w:lvl>
   </w:abstractNum>
+  <w:abstractNum w:abstractNumId="3" w15:restartNumberingAfterBreak="0">
+    <w:nsid w:val="58A45560"/>
+    <w:multiLevelType w:val="hybridMultilevel"/>
+    <w:tmpl w:val="F19C9D8E"/>
+    <w:lvl w:ilvl="0" w:tplc="04160001">
+      <w:start w:val="1"/>
+      <w:numFmt w:val="bullet"/>
+      <w:lvlText w:val=""/>
+      <w:lvlJc w:val="left"/>
+      <w:pPr>
+        <w:ind w:left="720" w:hanging="360"/>
+      </w:pPr>
+      <w:rPr>
+        <w:rFonts w:ascii="Symbol" w:hAnsi="Symbol" w:hint="default"/>
+      </w:rPr>
+    </w:lvl>
+    <w:lvl w:ilvl="1" w:tplc="04160003" w:tentative="1">
+      <w:start w:val="1"/>
+      <w:numFmt w:val="bullet"/>
+      <w:lvlText w:val="o"/>
+      <w:lvlJc w:val="left"/>
+      <w:pPr>
+        <w:ind w:left="1440" w:hanging="360"/>
+      </w:pPr>
+      <w:rPr>
+        <w:rFonts w:ascii="Courier New" w:hAnsi="Courier New" w:cs="Courier New" w:hint="default"/>
+      </w:rPr>
+    </w:lvl>
+    <w:lvl w:ilvl="2" w:tplc="04160005" w:tentative="1">
+      <w:start w:val="1"/>
+      <w:numFmt w:val="bullet"/>
+      <w:lvlText w:val=""/>
+      <w:lvlJc w:val="left"/>
+      <w:pPr>
+        <w:ind w:left="2160" w:hanging="360"/>
+      </w:pPr>
+      <w:rPr>
+        <w:rFonts w:ascii="Wingdings" w:hAnsi="Wingdings" w:hint="default"/>
+      </w:rPr>
+    </w:lvl>
+    <w:lvl w:ilvl="3" w:tplc="04160001" w:tentative="1">
+      <w:start w:val="1"/>
+      <w:numFmt w:val="bullet"/>
+      <w:lvlText w:val=""/>
+      <w:lvlJc w:val="left"/>
+      <w:pPr>
+        <w:ind w:left="2880" w:hanging="360"/>
+      </w:pPr>
+      <w:rPr>
+        <w:rFonts w:ascii="Symbol" w:hAnsi="Symbol" w:hint="default"/>
+      </w:rPr>
+    </w:lvl>
+    <w:lvl w:ilvl="4" w:tplc="04160003" w:tentative="1">
+      <w:start w:val="1"/>
+      <w:numFmt w:val="bullet"/>
+      <w:lvlText w:val="o"/>
+      <w:lvlJc w:val="left"/>
+      <w:pPr>
+        <w:ind w:left="3600" w:hanging="360"/>
+      </w:pPr>
+      <w:rPr>
+        <w:rFonts w:ascii="Courier New" w:hAnsi="Courier New" w:cs="Courier New" w:hint="default"/>
+      </w:rPr>
+    </w:lvl>
+    <w:lvl w:ilvl="5" w:tplc="04160005" w:tentative="1">
+      <w:start w:val="1"/>
+      <w:numFmt w:val="bullet"/>
+      <w:lvlText w:val=""/>
+      <w:lvlJc w:val="left"/>
+      <w:pPr>
+        <w:ind w:left="4320" w:hanging="360"/>
+      </w:pPr>
+      <w:rPr>
+        <w:rFonts w:ascii="Wingdings" w:hAnsi="Wingdings" w:hint="default"/>
+      </w:rPr>
+    </w:lvl>
+    <w:lvl w:ilvl="6" w:tplc="04160001" w:tentative="1">
+      <w:start w:val="1"/>
+      <w:numFmt w:val="bullet"/>
+      <w:lvlText w:val=""/>
+      <w:lvlJc w:val="left"/>
+      <w:pPr>
+        <w:ind w:left="5040" w:hanging="360"/>
+      </w:pPr>
+      <w:rPr>
+        <w:rFonts w:ascii="Symbol" w:hAnsi="Symbol" w:hint="default"/>
+      </w:rPr>
+    </w:lvl>
+    <w:lvl w:ilvl="7" w:tplc="04160003" w:tentative="1">
+      <w:start w:val="1"/>
+      <w:numFmt w:val="bullet"/>
+      <w:lvlText w:val="o"/>
+      <w:lvlJc w:val="left"/>
+      <w:pPr>
+        <w:ind w:left="5760" w:hanging="360"/>
+      </w:pPr>
+      <w:rPr>
+        <w:rFonts w:ascii="Courier New" w:hAnsi="Courier New" w:cs="Courier New" w:hint="default"/>
+      </w:rPr>
+    </w:lvl>
+    <w:lvl w:ilvl="8" w:tplc="04160005" w:tentative="1">
+      <w:start w:val="1"/>
+      <w:numFmt w:val="bullet"/>
+      <w:lvlText w:val=""/>
+      <w:lvlJc w:val="left"/>
+      <w:pPr>
+        <w:ind w:left="6480" w:hanging="360"/>
+      </w:pPr>
+      <w:rPr>
+        <w:rFonts w:ascii="Wingdings" w:hAnsi="Wingdings" w:hint="default"/>
+      </w:rPr>
+    </w:lvl>
+  </w:abstractNum>
   <w:num w:numId="1">
-    <w:abstractNumId w:val="1"/>
+    <w:abstractNumId w:val="2"/>
   </w:num>
   <w:num w:numId="2">
     <w:abstractNumId w:val="0"/>
   </w:num>
   <w:num w:numId="3">
-    <w:abstractNumId w:val="2"/>
+    <w:abstractNumId w:val="3"/>
+  </w:num>
+  <w:num w:numId="4">
+    <w:abstractNumId w:val="1"/>
   </w:num>
 </w:numbering>
 </file>

</xml_diff>

<commit_message>
Adicionando informações sobre a documentação
</commit_message>
<xml_diff>
--- a/documentacao/Documentação.docx
+++ b/documentacao/Documentação.docx
@@ -152,14 +152,167 @@
         </w:rPr>
         <w:t>O banco de dados foi projetado de forma a atender os requisitos apresentados no contexto do negócio. Dessa forma, cada um dos domínios apresentados foi representado da melhor maneira identificada pelo autor deste projeto.</w:t>
       </w:r>
-    </w:p>
-    <w:p>
-      <w:pPr>
-        <w:spacing w:after="0" w:line="360" w:lineRule="auto"/>
-        <w:rPr>
-          <w:rFonts w:ascii="Arial" w:hAnsi="Arial" w:cs="Arial"/>
-          <w:sz w:val="24"/>
-          <w:szCs w:val="24"/>
+      <w:r>
+        <w:rPr>
+          <w:rFonts w:ascii="Arial" w:hAnsi="Arial" w:cs="Arial"/>
+          <w:sz w:val="24"/>
+          <w:szCs w:val="24"/>
+        </w:rPr>
+        <w:t xml:space="preserve"> Foi utilizado um banco de dados H2 para o desenvolvimento, desta forma, ao executar a aplicação, o mesmo estará disponível através da url “</w:t>
+      </w:r>
+      <w:hyperlink r:id="rId5" w:history="1">
+        <w:r>
+          <w:rPr>
+            <w:rStyle w:val="Hyperlink"/>
+            <w:rFonts w:ascii="Arial" w:hAnsi="Arial" w:cs="Arial"/>
+            <w:sz w:val="24"/>
+            <w:szCs w:val="24"/>
+          </w:rPr>
+          <w:t>http://localhost:8080/h2</w:t>
+        </w:r>
+      </w:hyperlink>
+      <w:r>
+        <w:rPr>
+          <w:rFonts w:ascii="Arial" w:hAnsi="Arial" w:cs="Arial"/>
+          <w:sz w:val="24"/>
+          <w:szCs w:val="24"/>
+        </w:rPr>
+        <w:t xml:space="preserve">”. </w:t>
+      </w:r>
+      <w:r>
+        <w:rPr>
+          <w:rFonts w:ascii="Arial" w:hAnsi="Arial" w:cs="Arial"/>
+          <w:sz w:val="24"/>
+          <w:szCs w:val="24"/>
+        </w:rPr>
+        <w:t>Os parâmetros para o acesso são:</w:t>
+      </w:r>
+    </w:p>
+    <w:p>
+      <w:pPr>
+        <w:pStyle w:val="PargrafodaLista"/>
+        <w:numPr>
+          <w:ilvl w:val="0"/>
+          <w:numId w:val="5"/>
+        </w:numPr>
+        <w:spacing w:after="0" w:line="360" w:lineRule="auto"/>
+        <w:rPr>
+          <w:rFonts w:ascii="Arial" w:hAnsi="Arial" w:cs="Arial"/>
+          <w:sz w:val="24"/>
+          <w:szCs w:val="24"/>
+          <w:lang w:val="en-US"/>
+        </w:rPr>
+      </w:pPr>
+      <w:r>
+        <w:rPr>
+          <w:rFonts w:ascii="Arial" w:hAnsi="Arial" w:cs="Arial"/>
+          <w:sz w:val="24"/>
+          <w:szCs w:val="24"/>
+          <w:lang w:val="en-US"/>
+        </w:rPr>
+        <w:t>URL: jdbc:h</w:t>
+      </w:r>
+      <w:proofErr w:type="gramStart"/>
+      <w:r>
+        <w:rPr>
+          <w:rFonts w:ascii="Arial" w:hAnsi="Arial" w:cs="Arial"/>
+          <w:sz w:val="24"/>
+          <w:szCs w:val="24"/>
+          <w:lang w:val="en-US"/>
+        </w:rPr>
+        <w:t>2:file</w:t>
+      </w:r>
+      <w:proofErr w:type="gramEnd"/>
+      <w:r>
+        <w:rPr>
+          <w:rFonts w:ascii="Arial" w:hAnsi="Arial" w:cs="Arial"/>
+          <w:sz w:val="24"/>
+          <w:szCs w:val="24"/>
+          <w:lang w:val="en-US"/>
+        </w:rPr>
+        <w:t>:~/h2db/</w:t>
+      </w:r>
+      <w:proofErr w:type="spellStart"/>
+      <w:r>
+        <w:rPr>
+          <w:rFonts w:ascii="Arial" w:hAnsi="Arial" w:cs="Arial"/>
+          <w:sz w:val="24"/>
+          <w:szCs w:val="24"/>
+          <w:lang w:val="en-US"/>
+        </w:rPr>
+        <w:t>ithappens</w:t>
+      </w:r>
+      <w:proofErr w:type="spellEnd"/>
+      <w:r>
+        <w:rPr>
+          <w:rFonts w:ascii="Arial" w:hAnsi="Arial" w:cs="Arial"/>
+          <w:sz w:val="24"/>
+          <w:szCs w:val="24"/>
+          <w:lang w:val="en-US"/>
+        </w:rPr>
+        <w:t>;</w:t>
+      </w:r>
+    </w:p>
+    <w:p>
+      <w:pPr>
+        <w:pStyle w:val="PargrafodaLista"/>
+        <w:numPr>
+          <w:ilvl w:val="0"/>
+          <w:numId w:val="5"/>
+        </w:numPr>
+        <w:spacing w:after="0" w:line="360" w:lineRule="auto"/>
+        <w:rPr>
+          <w:rFonts w:ascii="Arial" w:hAnsi="Arial" w:cs="Arial"/>
+          <w:sz w:val="24"/>
+          <w:szCs w:val="24"/>
+          <w:lang w:val="en-US"/>
+        </w:rPr>
+      </w:pPr>
+      <w:r>
+        <w:rPr>
+          <w:rFonts w:ascii="Arial" w:hAnsi="Arial" w:cs="Arial"/>
+          <w:sz w:val="24"/>
+          <w:szCs w:val="24"/>
+          <w:lang w:val="en-US"/>
+        </w:rPr>
+        <w:t>User Name: admin;</w:t>
+      </w:r>
+    </w:p>
+    <w:p>
+      <w:pPr>
+        <w:pStyle w:val="PargrafodaLista"/>
+        <w:numPr>
+          <w:ilvl w:val="0"/>
+          <w:numId w:val="5"/>
+        </w:numPr>
+        <w:spacing w:after="0" w:line="360" w:lineRule="auto"/>
+        <w:rPr>
+          <w:rFonts w:ascii="Arial" w:hAnsi="Arial" w:cs="Arial"/>
+          <w:sz w:val="24"/>
+          <w:szCs w:val="24"/>
+          <w:lang w:val="en-US"/>
+        </w:rPr>
+      </w:pPr>
+      <w:r>
+        <w:rPr>
+          <w:rFonts w:ascii="Arial" w:hAnsi="Arial" w:cs="Arial"/>
+          <w:sz w:val="24"/>
+          <w:szCs w:val="24"/>
+          <w:lang w:val="en-US"/>
+        </w:rPr>
+        <w:t>Password: admin.</w:t>
+      </w:r>
+      <w:bookmarkStart w:id="0" w:name="_GoBack"/>
+      <w:bookmarkEnd w:id="0"/>
+    </w:p>
+    <w:p>
+      <w:pPr>
+        <w:spacing w:after="0" w:line="360" w:lineRule="auto"/>
+        <w:rPr>
+          <w:rFonts w:ascii="Arial" w:hAnsi="Arial" w:cs="Arial"/>
+          <w:sz w:val="24"/>
+          <w:szCs w:val="24"/>
+          <w:lang w:val="en-US"/>
         </w:rPr>
       </w:pPr>
     </w:p>
@@ -291,7 +444,7 @@
                     <pic:cNvPicPr/>
                   </pic:nvPicPr>
                   <pic:blipFill>
-                    <a:blip r:embed="rId5"/>
+                    <a:blip r:embed="rId6"/>
                     <a:stretch>
                       <a:fillRect/>
                     </a:stretch>
@@ -1307,7 +1460,7 @@
         </w:rPr>
         <w:t>“</w:t>
       </w:r>
-      <w:hyperlink r:id="rId6" w:history="1">
+      <w:hyperlink r:id="rId7" w:history="1">
         <w:r>
           <w:rPr>
             <w:rStyle w:val="Hyperlink"/>
@@ -1486,7 +1639,7 @@
                     <pic:cNvPicPr/>
                   </pic:nvPicPr>
                   <pic:blipFill>
-                    <a:blip r:embed="rId7"/>
+                    <a:blip r:embed="rId8"/>
                     <a:stretch>
                       <a:fillRect/>
                     </a:stretch>
@@ -2381,17 +2534,7 @@
           <w:sz w:val="24"/>
           <w:szCs w:val="24"/>
         </w:rPr>
-        <w:t>build –</w:t>
-      </w:r>
-      <w:bookmarkStart w:id="0" w:name="_GoBack"/>
-      <w:bookmarkEnd w:id="0"/>
-      <w:r>
-        <w:rPr>
-          <w:rFonts w:ascii="Arial" w:hAnsi="Arial" w:cs="Arial"/>
-          <w:sz w:val="24"/>
-          <w:szCs w:val="24"/>
-        </w:rPr>
-        <w:t>d”;</w:t>
+        <w:t>build –d”;</w:t>
       </w:r>
     </w:p>
     <w:p>
@@ -2455,6 +2598,119 @@
 <file path=word/numbering.xml><?xml version="1.0" encoding="utf-8"?>
 <w:numbering xmlns:wpc="http://schemas.microsoft.com/office/word/2010/wordprocessingCanvas" xmlns:cx="http://schemas.microsoft.com/office/drawing/2014/chartex" xmlns:mc="http://schemas.openxmlformats.org/markup-compatibility/2006" xmlns:o="urn:schemas-microsoft-com:office:office" xmlns:r="http://schemas.openxmlformats.org/officeDocument/2006/relationships" xmlns:m="http://schemas.openxmlformats.org/officeDocument/2006/math" xmlns:v="urn:schemas-microsoft-com:vml" xmlns:wp14="http://schemas.microsoft.com/office/word/2010/wordprocessingDrawing" xmlns:wp="http://schemas.openxmlformats.org/drawingml/2006/wordprocessingDrawing" xmlns:w10="urn:schemas-microsoft-com:office:word" xmlns:w="http://schemas.openxmlformats.org/wordprocessingml/2006/main" xmlns:w14="http://schemas.microsoft.com/office/word/2010/wordml" xmlns:w15="http://schemas.microsoft.com/office/word/2012/wordml" xmlns:w16se="http://schemas.microsoft.com/office/word/2015/wordml/symex" xmlns:wpg="http://schemas.microsoft.com/office/word/2010/wordprocessingGroup" xmlns:wpi="http://schemas.microsoft.com/office/word/2010/wordprocessingInk" xmlns:wne="http://schemas.microsoft.com/office/word/2006/wordml" xmlns:wps="http://schemas.microsoft.com/office/word/2010/wordprocessingShape" mc:Ignorable="w14 w15 w16se wp14">
   <w:abstractNum w:abstractNumId="0" w15:restartNumberingAfterBreak="0">
+    <w:nsid w:val="03F50DB6"/>
+    <w:multiLevelType w:val="hybridMultilevel"/>
+    <w:tmpl w:val="6CEC0772"/>
+    <w:lvl w:ilvl="0" w:tplc="04160001">
+      <w:start w:val="1"/>
+      <w:numFmt w:val="bullet"/>
+      <w:lvlText w:val=""/>
+      <w:lvlJc w:val="left"/>
+      <w:pPr>
+        <w:ind w:left="720" w:hanging="360"/>
+      </w:pPr>
+      <w:rPr>
+        <w:rFonts w:ascii="Symbol" w:hAnsi="Symbol" w:hint="default"/>
+      </w:rPr>
+    </w:lvl>
+    <w:lvl w:ilvl="1" w:tplc="04160003" w:tentative="1">
+      <w:start w:val="1"/>
+      <w:numFmt w:val="bullet"/>
+      <w:lvlText w:val="o"/>
+      <w:lvlJc w:val="left"/>
+      <w:pPr>
+        <w:ind w:left="1440" w:hanging="360"/>
+      </w:pPr>
+      <w:rPr>
+        <w:rFonts w:ascii="Courier New" w:hAnsi="Courier New" w:cs="Courier New" w:hint="default"/>
+      </w:rPr>
+    </w:lvl>
+    <w:lvl w:ilvl="2" w:tplc="04160005" w:tentative="1">
+      <w:start w:val="1"/>
+      <w:numFmt w:val="bullet"/>
+      <w:lvlText w:val=""/>
+      <w:lvlJc w:val="left"/>
+      <w:pPr>
+        <w:ind w:left="2160" w:hanging="360"/>
+      </w:pPr>
+      <w:rPr>
+        <w:rFonts w:ascii="Wingdings" w:hAnsi="Wingdings" w:hint="default"/>
+      </w:rPr>
+    </w:lvl>
+    <w:lvl w:ilvl="3" w:tplc="04160001" w:tentative="1">
+      <w:start w:val="1"/>
+      <w:numFmt w:val="bullet"/>
+      <w:lvlText w:val=""/>
+      <w:lvlJc w:val="left"/>
+      <w:pPr>
+        <w:ind w:left="2880" w:hanging="360"/>
+      </w:pPr>
+      <w:rPr>
+        <w:rFonts w:ascii="Symbol" w:hAnsi="Symbol" w:hint="default"/>
+      </w:rPr>
+    </w:lvl>
+    <w:lvl w:ilvl="4" w:tplc="04160003" w:tentative="1">
+      <w:start w:val="1"/>
+      <w:numFmt w:val="bullet"/>
+      <w:lvlText w:val="o"/>
+      <w:lvlJc w:val="left"/>
+      <w:pPr>
+        <w:ind w:left="3600" w:hanging="360"/>
+      </w:pPr>
+      <w:rPr>
+        <w:rFonts w:ascii="Courier New" w:hAnsi="Courier New" w:cs="Courier New" w:hint="default"/>
+      </w:rPr>
+    </w:lvl>
+    <w:lvl w:ilvl="5" w:tplc="04160005" w:tentative="1">
+      <w:start w:val="1"/>
+      <w:numFmt w:val="bullet"/>
+      <w:lvlText w:val=""/>
+      <w:lvlJc w:val="left"/>
+      <w:pPr>
+        <w:ind w:left="4320" w:hanging="360"/>
+      </w:pPr>
+      <w:rPr>
+        <w:rFonts w:ascii="Wingdings" w:hAnsi="Wingdings" w:hint="default"/>
+      </w:rPr>
+    </w:lvl>
+    <w:lvl w:ilvl="6" w:tplc="04160001" w:tentative="1">
+      <w:start w:val="1"/>
+      <w:numFmt w:val="bullet"/>
+      <w:lvlText w:val=""/>
+      <w:lvlJc w:val="left"/>
+      <w:pPr>
+        <w:ind w:left="5040" w:hanging="360"/>
+      </w:pPr>
+      <w:rPr>
+        <w:rFonts w:ascii="Symbol" w:hAnsi="Symbol" w:hint="default"/>
+      </w:rPr>
+    </w:lvl>
+    <w:lvl w:ilvl="7" w:tplc="04160003" w:tentative="1">
+      <w:start w:val="1"/>
+      <w:numFmt w:val="bullet"/>
+      <w:lvlText w:val="o"/>
+      <w:lvlJc w:val="left"/>
+      <w:pPr>
+        <w:ind w:left="5760" w:hanging="360"/>
+      </w:pPr>
+      <w:rPr>
+        <w:rFonts w:ascii="Courier New" w:hAnsi="Courier New" w:cs="Courier New" w:hint="default"/>
+      </w:rPr>
+    </w:lvl>
+    <w:lvl w:ilvl="8" w:tplc="04160005" w:tentative="1">
+      <w:start w:val="1"/>
+      <w:numFmt w:val="bullet"/>
+      <w:lvlText w:val=""/>
+      <w:lvlJc w:val="left"/>
+      <w:pPr>
+        <w:ind w:left="6480" w:hanging="360"/>
+      </w:pPr>
+      <w:rPr>
+        <w:rFonts w:ascii="Wingdings" w:hAnsi="Wingdings" w:hint="default"/>
+      </w:rPr>
+    </w:lvl>
+  </w:abstractNum>
+  <w:abstractNum w:abstractNumId="1" w15:restartNumberingAfterBreak="0">
     <w:nsid w:val="0450221D"/>
     <w:multiLevelType w:val="hybridMultilevel"/>
     <w:tmpl w:val="DF488B6C"/>
@@ -2567,7 +2823,7 @@
       </w:rPr>
     </w:lvl>
   </w:abstractNum>
-  <w:abstractNum w:abstractNumId="1" w15:restartNumberingAfterBreak="0">
+  <w:abstractNum w:abstractNumId="2" w15:restartNumberingAfterBreak="0">
     <w:nsid w:val="09830E9F"/>
     <w:multiLevelType w:val="hybridMultilevel"/>
     <w:tmpl w:val="3D3ED734"/>
@@ -2680,7 +2936,7 @@
       </w:rPr>
     </w:lvl>
   </w:abstractNum>
-  <w:abstractNum w:abstractNumId="2" w15:restartNumberingAfterBreak="0">
+  <w:abstractNum w:abstractNumId="3" w15:restartNumberingAfterBreak="0">
     <w:nsid w:val="1DF90791"/>
     <w:multiLevelType w:val="hybridMultilevel"/>
     <w:tmpl w:val="196A5A80"/>
@@ -2793,7 +3049,7 @@
       </w:rPr>
     </w:lvl>
   </w:abstractNum>
-  <w:abstractNum w:abstractNumId="3" w15:restartNumberingAfterBreak="0">
+  <w:abstractNum w:abstractNumId="4" w15:restartNumberingAfterBreak="0">
     <w:nsid w:val="58A45560"/>
     <w:multiLevelType w:val="hybridMultilevel"/>
     <w:tmpl w:val="F19C9D8E"/>
@@ -2907,16 +3163,19 @@
     </w:lvl>
   </w:abstractNum>
   <w:num w:numId="1">
+    <w:abstractNumId w:val="3"/>
+  </w:num>
+  <w:num w:numId="2">
+    <w:abstractNumId w:val="1"/>
+  </w:num>
+  <w:num w:numId="3">
+    <w:abstractNumId w:val="4"/>
+  </w:num>
+  <w:num w:numId="4">
     <w:abstractNumId w:val="2"/>
   </w:num>
-  <w:num w:numId="2">
+  <w:num w:numId="5">
     <w:abstractNumId w:val="0"/>
-  </w:num>
-  <w:num w:numId="3">
-    <w:abstractNumId w:val="3"/>
-  </w:num>
-  <w:num w:numId="4">
-    <w:abstractNumId w:val="1"/>
   </w:num>
 </w:numbering>
 </file>

</xml_diff>